<commit_message>
I've added changes in lab 2
</commit_message>
<xml_diff>
--- a/Lab_2_Java/IV-82_Троценко Данііл_ЛР2_Оцінка_А.docx
+++ b/Lab_2_Java/IV-82_Троценко Данііл_ЛР2_Оцінка_А.docx
@@ -688,6 +688,48 @@
           <w:lang w:val="en-US"/>
         </w:rPr>
         <w:t>V</w:t>
+      </w:r>
+    </w:p>
+    <w:p>
+      <w:pPr>
+        <w:rPr>
+          <w:rFonts w:ascii="Arial" w:hAnsi="Arial" w:cs="Arial"/>
+          <w:b/>
+          <w:bCs/>
+          <w:sz w:val="28"/>
+          <w:szCs w:val="28"/>
+        </w:rPr>
+      </w:pPr>
+      <w:r>
+        <w:rPr>
+          <w:rFonts w:ascii="Arial" w:hAnsi="Arial" w:cs="Arial"/>
+          <w:b/>
+          <w:bCs/>
+          <w:sz w:val="28"/>
+          <w:szCs w:val="28"/>
+        </w:rPr>
+        <w:t>Переделать выводы.</w:t>
+      </w:r>
+    </w:p>
+    <w:p>
+      <w:pPr>
+        <w:rPr>
+          <w:rFonts w:ascii="Arial" w:hAnsi="Arial" w:cs="Arial"/>
+          <w:b/>
+          <w:bCs/>
+          <w:sz w:val="28"/>
+          <w:szCs w:val="28"/>
+        </w:rPr>
+      </w:pPr>
+      <w:r>
+        <w:rPr>
+          <w:rFonts w:ascii="Arial" w:hAnsi="Arial" w:cs="Arial"/>
+          <w:b/>
+          <w:bCs/>
+          <w:sz w:val="28"/>
+          <w:szCs w:val="28"/>
+        </w:rPr>
+        <w:t>Выводы не обнаружены.</w:t>
       </w:r>
     </w:p>
     <w:p>
@@ -2087,7 +2129,7 @@
           <w:szCs w:val="20"/>
           <w:lang w:val="en-US"/>
         </w:rPr>
-        <w:t>*****</w:t>
+        <w:t xml:space="preserve">***** </w:t>
       </w:r>
       <w:r>
         <w:rPr>
@@ -2097,7 +2139,7 @@
           <w:szCs w:val="20"/>
           <w:lang w:val="en-US"/>
         </w:rPr>
-        <w:t xml:space="preserve"> </w:t>
+        <w:t>Trotsenko Daniil</w:t>
       </w:r>
       <w:r>
         <w:rPr>
@@ -2107,7 +2149,7 @@
           <w:szCs w:val="20"/>
           <w:lang w:val="en-US"/>
         </w:rPr>
-        <w:t>Trotsenko Daniil</w:t>
+        <w:br/>
       </w:r>
       <w:r>
         <w:rPr>
@@ -2117,7 +2159,7 @@
           <w:szCs w:val="20"/>
           <w:lang w:val="en-US"/>
         </w:rPr>
-        <w:br/>
+        <w:t xml:space="preserve">***** </w:t>
       </w:r>
       <w:r>
         <w:rPr>
@@ -2127,7 +2169,7 @@
           <w:szCs w:val="20"/>
           <w:lang w:val="en-US"/>
         </w:rPr>
-        <w:t>*****</w:t>
+        <w:t>IV-82</w:t>
       </w:r>
       <w:r>
         <w:rPr>
@@ -2137,7 +2179,7 @@
           <w:szCs w:val="20"/>
           <w:lang w:val="en-US"/>
         </w:rPr>
-        <w:t xml:space="preserve"> </w:t>
+        <w:br/>
       </w:r>
       <w:r>
         <w:rPr>
@@ -2147,7 +2189,7 @@
           <w:szCs w:val="20"/>
           <w:lang w:val="en-US"/>
         </w:rPr>
-        <w:t>IV-82</w:t>
+        <w:t xml:space="preserve">***** </w:t>
       </w:r>
       <w:r>
         <w:rPr>
@@ -2157,7 +2199,7 @@
           <w:szCs w:val="20"/>
           <w:lang w:val="en-US"/>
         </w:rPr>
-        <w:br/>
+        <w:t>1.10.2020</w:t>
       </w:r>
       <w:r>
         <w:rPr>
@@ -2167,7 +2209,7 @@
           <w:szCs w:val="20"/>
           <w:lang w:val="en-US"/>
         </w:rPr>
-        <w:t>*****</w:t>
+        <w:br/>
       </w:r>
       <w:r>
         <w:rPr>
@@ -2177,7 +2219,7 @@
           <w:szCs w:val="20"/>
           <w:lang w:val="en-US"/>
         </w:rPr>
-        <w:t xml:space="preserve"> </w:t>
+        <w:t xml:space="preserve">***** </w:t>
       </w:r>
       <w:r>
         <w:rPr>
@@ -2187,7 +2229,7 @@
           <w:szCs w:val="20"/>
           <w:lang w:val="en-US"/>
         </w:rPr>
-        <w:t>1.10.2020</w:t>
+        <w:t>Func1: d = (A*((B+C)*(MA*ME)))</w:t>
       </w:r>
       <w:r>
         <w:rPr>
@@ -2207,7 +2249,7 @@
           <w:szCs w:val="20"/>
           <w:lang w:val="en-US"/>
         </w:rPr>
-        <w:t>*****</w:t>
+        <w:t xml:space="preserve">***** </w:t>
       </w:r>
       <w:r>
         <w:rPr>
@@ -2217,7 +2259,7 @@
           <w:szCs w:val="20"/>
           <w:lang w:val="en-US"/>
         </w:rPr>
-        <w:t xml:space="preserve"> </w:t>
+        <w:t>Func2: MF = MIN(MH)*MK*ML</w:t>
       </w:r>
       <w:r>
         <w:rPr>
@@ -2227,7 +2269,7 @@
           <w:szCs w:val="20"/>
           <w:lang w:val="en-US"/>
         </w:rPr>
-        <w:t>Func1: d = (A*((B+C)*(MA*ME)))</w:t>
+        <w:br/>
       </w:r>
       <w:r>
         <w:rPr>
@@ -2237,67 +2279,7 @@
           <w:szCs w:val="20"/>
           <w:lang w:val="en-US"/>
         </w:rPr>
-        <w:br/>
-      </w:r>
-      <w:r>
-        <w:rPr>
-          <w:rFonts w:ascii="Courier New" w:eastAsia="Times New Roman" w:hAnsi="Courier New" w:cs="Courier New"/>
-          <w:color w:val="808080"/>
-          <w:sz w:val="20"/>
-          <w:szCs w:val="20"/>
-          <w:lang w:val="en-US"/>
-        </w:rPr>
-        <w:t>*****</w:t>
-      </w:r>
-      <w:r>
-        <w:rPr>
-          <w:rFonts w:ascii="Courier New" w:eastAsia="Times New Roman" w:hAnsi="Courier New" w:cs="Courier New"/>
-          <w:color w:val="808080"/>
-          <w:sz w:val="20"/>
-          <w:szCs w:val="20"/>
-          <w:lang w:val="en-US"/>
-        </w:rPr>
-        <w:t xml:space="preserve"> </w:t>
-      </w:r>
-      <w:r>
-        <w:rPr>
-          <w:rFonts w:ascii="Courier New" w:eastAsia="Times New Roman" w:hAnsi="Courier New" w:cs="Courier New"/>
-          <w:color w:val="808080"/>
-          <w:sz w:val="20"/>
-          <w:szCs w:val="20"/>
-          <w:lang w:val="en-US"/>
-        </w:rPr>
-        <w:t>Func2: MF = MIN(MH)*MK*ML</w:t>
-      </w:r>
-      <w:r>
-        <w:rPr>
-          <w:rFonts w:ascii="Courier New" w:eastAsia="Times New Roman" w:hAnsi="Courier New" w:cs="Courier New"/>
-          <w:color w:val="808080"/>
-          <w:sz w:val="20"/>
-          <w:szCs w:val="20"/>
-          <w:lang w:val="en-US"/>
-        </w:rPr>
-        <w:br/>
-      </w:r>
-      <w:r>
-        <w:rPr>
-          <w:rFonts w:ascii="Courier New" w:eastAsia="Times New Roman" w:hAnsi="Courier New" w:cs="Courier New"/>
-          <w:color w:val="808080"/>
-          <w:sz w:val="20"/>
-          <w:szCs w:val="20"/>
-          <w:lang w:val="en-US"/>
-        </w:rPr>
-        <w:t>*****</w:t>
-      </w:r>
-      <w:r>
-        <w:rPr>
-          <w:rFonts w:ascii="Courier New" w:eastAsia="Times New Roman" w:hAnsi="Courier New" w:cs="Courier New"/>
-          <w:color w:val="808080"/>
-          <w:sz w:val="20"/>
-          <w:szCs w:val="20"/>
-          <w:lang w:val="en-US"/>
-        </w:rPr>
-        <w:t xml:space="preserve"> </w:t>
+        <w:t xml:space="preserve">***** </w:t>
       </w:r>
       <w:r>
         <w:rPr>

</xml_diff>

<commit_message>
I've added task for next lab
</commit_message>
<xml_diff>
--- a/Lab_2_Java/IV-82_Троценко Данііл_ЛР2_Оцінка_А.docx
+++ b/Lab_2_Java/IV-82_Троценко Данііл_ЛР2_Оцінка_А.docx
@@ -570,7 +570,6 @@
           <w:bCs/>
           <w:sz w:val="28"/>
           <w:szCs w:val="28"/>
-          <w:lang w:val="en-US"/>
         </w:rPr>
       </w:pPr>
       <w:r>
@@ -730,6 +729,39 @@
           <w:szCs w:val="28"/>
         </w:rPr>
         <w:t>Выводы не обнаружены.</w:t>
+      </w:r>
+    </w:p>
+    <w:p>
+      <w:pPr>
+        <w:rPr>
+          <w:rFonts w:ascii="Arial" w:hAnsi="Arial" w:cs="Arial"/>
+          <w:b/>
+          <w:bCs/>
+          <w:sz w:val="28"/>
+          <w:szCs w:val="28"/>
+          <w:lang w:val="en-US"/>
+        </w:rPr>
+      </w:pPr>
+      <w:r>
+        <w:rPr>
+          <w:rFonts w:ascii="Arial" w:hAnsi="Arial" w:cs="Arial"/>
+          <w:b/>
+          <w:bCs/>
+          <w:sz w:val="28"/>
+          <w:szCs w:val="28"/>
+        </w:rPr>
+        <w:t xml:space="preserve">Следующая лаба на </w:t>
+      </w:r>
+      <w:r>
+        <w:rPr>
+          <w:rFonts w:ascii="Arial" w:hAnsi="Arial" w:cs="Arial"/>
+          <w:b/>
+          <w:bCs/>
+          <w:sz w:val="28"/>
+          <w:szCs w:val="28"/>
+          <w:lang w:val="en-US"/>
+        </w:rPr>
+        <w:t>C#</w:t>
       </w:r>
     </w:p>
     <w:p>

</xml_diff>